<commit_message>
Final changes on proposal
</commit_message>
<xml_diff>
--- a/documentation/proposal/Propuesta Gallegos_Venegas (VF).docx
+++ b/documentation/proposal/Propuesta Gallegos_Venegas (VF).docx
@@ -1,6 +1,6 @@
 
 <file path=word/document.xml><?xml version="1.0" encoding="utf-8"?>
-<w:document xmlns:wpc="http://schemas.microsoft.com/office/word/2010/wordprocessingCanvas" xmlns:mc="http://schemas.openxmlformats.org/markup-compatibility/2006" xmlns:o="urn:schemas-microsoft-com:office:office" xmlns:r="http://schemas.openxmlformats.org/officeDocument/2006/relationships" xmlns:m="http://schemas.openxmlformats.org/officeDocument/2006/math" xmlns:v="urn:schemas-microsoft-com:vml" xmlns:wp14="http://schemas.microsoft.com/office/word/2010/wordprocessingDrawing" xmlns:wp="http://schemas.openxmlformats.org/drawingml/2006/wordprocessingDrawing" xmlns:w10="urn:schemas-microsoft-com:office:word" xmlns:w="http://schemas.openxmlformats.org/wordprocessingml/2006/main" xmlns:w14="http://schemas.microsoft.com/office/word/2010/wordml" xmlns:w15="http://schemas.microsoft.com/office/word/2012/wordml" xmlns:wpg="http://schemas.microsoft.com/office/word/2010/wordprocessingGroup" xmlns:wpi="http://schemas.microsoft.com/office/word/2010/wordprocessingInk" xmlns:wne="http://schemas.microsoft.com/office/word/2006/wordml" xmlns:wps="http://schemas.microsoft.com/office/word/2010/wordprocessingShape" mc:Ignorable="w14 w15 wp14">
+<w:document xmlns:wpc="http://schemas.microsoft.com/office/word/2010/wordprocessingCanvas" xmlns:cx="http://schemas.microsoft.com/office/drawing/2014/chartex" xmlns:mc="http://schemas.openxmlformats.org/markup-compatibility/2006" xmlns:o="urn:schemas-microsoft-com:office:office" xmlns:r="http://schemas.openxmlformats.org/officeDocument/2006/relationships" xmlns:m="http://schemas.openxmlformats.org/officeDocument/2006/math" xmlns:v="urn:schemas-microsoft-com:vml" xmlns:wp14="http://schemas.microsoft.com/office/word/2010/wordprocessingDrawing" xmlns:wp="http://schemas.openxmlformats.org/drawingml/2006/wordprocessingDrawing" xmlns:w10="urn:schemas-microsoft-com:office:word" xmlns:w="http://schemas.openxmlformats.org/wordprocessingml/2006/main" xmlns:w14="http://schemas.microsoft.com/office/word/2010/wordml" xmlns:w15="http://schemas.microsoft.com/office/word/2012/wordml" xmlns:w16se="http://schemas.microsoft.com/office/word/2015/wordml/symex" xmlns:wpg="http://schemas.microsoft.com/office/word/2010/wordprocessingGroup" xmlns:wpi="http://schemas.microsoft.com/office/word/2010/wordprocessingInk" xmlns:wne="http://schemas.microsoft.com/office/word/2006/wordml" xmlns:wps="http://schemas.microsoft.com/office/word/2010/wordprocessingShape" mc:Ignorable="w14 w15 w16se wp14">
   <w:body>
     <w:p>
       <w:pPr>
@@ -222,7 +222,7 @@
                         </a:ln>
                         <a:extLst>
                           <a:ext uri="{909E8E84-426E-40dd-AFC4-6F175D3DCCD1}">
-                            <a14:hiddenFill xmlns:a14="http://schemas.microsoft.com/office/drawing/2010/main" xmlns:w="http://schemas.openxmlformats.org/wordprocessingml/2006/main" xmlns:w10="urn:schemas-microsoft-com:office:word" xmlns:v="urn:schemas-microsoft-com:vml" xmlns:o="urn:schemas-microsoft-com:office:office" xmlns:mv="urn:schemas-microsoft-com:mac:vml" xmlns:mo="http://schemas.microsoft.com/office/mac/office/2008/main" xmlns="">
+                            <a14:hiddenFill xmlns="" xmlns:mo="http://schemas.microsoft.com/office/mac/office/2008/main" xmlns:mv="urn:schemas-microsoft-com:mac:vml" xmlns:o="urn:schemas-microsoft-com:office:office" xmlns:v="urn:schemas-microsoft-com:vml" xmlns:w10="urn:schemas-microsoft-com:office:word" xmlns:w="http://schemas.openxmlformats.org/wordprocessingml/2006/main" xmlns:a14="http://schemas.microsoft.com/office/drawing/2010/main">
                               <a:solidFill>
                                 <a:srgbClr val="FFFFFF"/>
                               </a:solidFill>
@@ -247,7 +247,7 @@
           </mc:Choice>
           <mc:Fallback>
             <w:pict>
-              <v:rect w14:anchorId="6FBB7028" id="Rectángulo 7" o:spid="_x0000_s1026" style="position:absolute;margin-left:-5.85pt;margin-top:8.5pt;width:424.8pt;height:203.3pt;z-index:251661312;visibility:visible;mso-wrap-style:square;mso-width-percent:0;mso-height-percent:0;mso-wrap-distance-left:9pt;mso-wrap-distance-top:0;mso-wrap-distance-right:9pt;mso-wrap-distance-bottom:0;mso-position-horizontal:absolute;mso-position-horizontal-relative:text;mso-position-vertical:absolute;mso-position-vertical-relative:text;mso-width-percent:0;mso-height-percent:0;mso-width-relative:page;mso-height-relative:page;v-text-anchor:middle" o:gfxdata="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" filled="f" strokeweight=".26mm"/>
+              <v:rect w14:anchorId="268091FC" id="Rectángulo 7" o:spid="_x0000_s1026" style="position:absolute;margin-left:-5.85pt;margin-top:8.5pt;width:424.8pt;height:203.3pt;z-index:251661312;visibility:visible;mso-wrap-style:square;mso-width-percent:0;mso-height-percent:0;mso-wrap-distance-left:9pt;mso-wrap-distance-top:0;mso-wrap-distance-right:9pt;mso-wrap-distance-bottom:0;mso-position-horizontal:absolute;mso-position-horizontal-relative:text;mso-position-vertical:absolute;mso-position-vertical-relative:text;mso-width-percent:0;mso-height-percent:0;mso-width-relative:page;mso-height-relative:page;v-text-anchor:middle" o:gfxdata="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" filled="f" strokeweight=".26mm"/>
             </w:pict>
           </mc:Fallback>
         </mc:AlternateContent>
@@ -607,6 +607,14 @@
           <w:lang w:val="es-MX"/>
         </w:rPr>
         <w:t xml:space="preserve">      </w:t>
+      </w:r>
+      <w:r>
+        <w:rPr>
+          <w:rFonts w:ascii="Arial" w:hAnsi="Arial"/>
+          <w:sz w:val="24"/>
+          <w:lang w:val="es-MX"/>
+        </w:rPr>
+        <w:tab/>
       </w:r>
       <w:r>
         <w:rPr>
@@ -723,7 +731,7 @@
                         </a:ln>
                         <a:extLst>
                           <a:ext uri="{909E8E84-426E-40dd-AFC4-6F175D3DCCD1}">
-                            <a14:hiddenFill xmlns:a14="http://schemas.microsoft.com/office/drawing/2010/main" xmlns:w="http://schemas.openxmlformats.org/wordprocessingml/2006/main" xmlns:w10="urn:schemas-microsoft-com:office:word" xmlns:v="urn:schemas-microsoft-com:vml" xmlns:o="urn:schemas-microsoft-com:office:office" xmlns:mv="urn:schemas-microsoft-com:mac:vml" xmlns:mo="http://schemas.microsoft.com/office/mac/office/2008/main" xmlns="">
+                            <a14:hiddenFill xmlns="" xmlns:mo="http://schemas.microsoft.com/office/mac/office/2008/main" xmlns:mv="urn:schemas-microsoft-com:mac:vml" xmlns:o="urn:schemas-microsoft-com:office:office" xmlns:v="urn:schemas-microsoft-com:vml" xmlns:w10="urn:schemas-microsoft-com:office:word" xmlns:w="http://schemas.openxmlformats.org/wordprocessingml/2006/main" xmlns:a14="http://schemas.microsoft.com/office/drawing/2010/main">
                               <a:solidFill>
                                 <a:srgbClr val="FFFFFF"/>
                               </a:solidFill>
@@ -748,7 +756,7 @@
           </mc:Choice>
           <mc:Fallback>
             <w:pict>
-              <v:rect w14:anchorId="595DDF05" id="Rectángulo 6" o:spid="_x0000_s1026" style="position:absolute;margin-left:-5.55pt;margin-top:8.15pt;width:424.8pt;height:196.5pt;z-index:251662336;visibility:visible;mso-wrap-style:square;mso-width-percent:0;mso-height-percent:0;mso-wrap-distance-left:9pt;mso-wrap-distance-top:0;mso-wrap-distance-right:9pt;mso-wrap-distance-bottom:0;mso-position-horizontal:absolute;mso-position-horizontal-relative:text;mso-position-vertical:absolute;mso-position-vertical-relative:text;mso-width-percent:0;mso-height-percent:0;mso-width-relative:page;mso-height-relative:page;v-text-anchor:middle" o:gfxdata="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" filled="f" strokeweight=".26mm"/>
+              <v:rect w14:anchorId="063917C1" id="Rectángulo 6" o:spid="_x0000_s1026" style="position:absolute;margin-left:-5.55pt;margin-top:8.15pt;width:424.8pt;height:196.5pt;z-index:251662336;visibility:visible;mso-wrap-style:square;mso-width-percent:0;mso-height-percent:0;mso-wrap-distance-left:9pt;mso-wrap-distance-top:0;mso-wrap-distance-right:9pt;mso-wrap-distance-bottom:0;mso-position-horizontal:absolute;mso-position-horizontal-relative:text;mso-position-vertical:absolute;mso-position-vertical-relative:text;mso-width-percent:0;mso-height-percent:0;mso-width-relative:page;mso-height-relative:page;v-text-anchor:middle" o:gfxdata="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" filled="f" strokeweight=".26mm"/>
             </w:pict>
           </mc:Fallback>
         </mc:AlternateContent>
@@ -2027,25 +2035,7 @@
           <w:sz w:val="24"/>
           <w:lang w:val="es-MX"/>
         </w:rPr>
-        <w:t xml:space="preserve">en espacios públicos para ser consumido por una aplicación móvil </w:t>
-      </w:r>
-      <w:proofErr w:type="spellStart"/>
-      <w:r>
-        <w:rPr>
-          <w:rFonts w:ascii="Arial" w:hAnsi="Arial"/>
-          <w:sz w:val="24"/>
-          <w:lang w:val="es-MX"/>
-        </w:rPr>
-        <w:t>Android</w:t>
-      </w:r>
-      <w:proofErr w:type="spellEnd"/>
-      <w:r>
-        <w:rPr>
-          <w:rFonts w:ascii="Arial" w:hAnsi="Arial"/>
-          <w:sz w:val="24"/>
-          <w:lang w:val="es-MX"/>
-        </w:rPr>
-        <w:t xml:space="preserve"> y una página web.</w:t>
+        <w:t>en espacios públicos para ser consumido por una aplicación móvil Android y una página web.</w:t>
       </w:r>
     </w:p>
     <w:p>
@@ -2437,15 +2427,7 @@
           <w:sz w:val="24"/>
           <w:lang w:val="es-MX"/>
         </w:rPr>
-        <w:t xml:space="preserve">Integrar la API proporcionada por Facebook </w:t>
-      </w:r>
-      <w:r>
-        <w:rPr>
-          <w:rFonts w:ascii="Arial" w:hAnsi="Arial"/>
-          <w:sz w:val="24"/>
-          <w:lang w:val="es-MX"/>
-        </w:rPr>
-        <w:t>con el servicio web a desarrollar para complementar la información de los eventos sociales.</w:t>
+        <w:t>Diseñar e implementar un servicio web utilizando la arquitectura REST que disponga la información almacenada sobre los eventos sociales en espacios públicos y pueda ser consumido por cualquier aplicación y sistema compatible.</w:t>
       </w:r>
     </w:p>
     <w:p>
@@ -2457,19 +2439,11 @@
         <w:jc w:val="both"/>
         <w:rPr>
           <w:rFonts w:ascii="Arial" w:hAnsi="Arial"/>
-          <w:sz w:val="24"/>
-          <w:lang w:val="es-MX"/>
-        </w:rPr>
-      </w:pPr>
-      <w:r>
-        <w:rPr>
-          <w:rFonts w:ascii="Arial" w:hAnsi="Arial"/>
           <w:strike/>
           <w:sz w:val="24"/>
           <w:lang w:val="es-MX"/>
         </w:rPr>
-        <w:t xml:space="preserve">Integrar los servicios web de Facebook para reunir y complementar información de </w:t>
-      </w:r>
+      </w:pPr>
       <w:r>
         <w:rPr>
           <w:rFonts w:ascii="Arial" w:hAnsi="Arial"/>
@@ -2477,15 +2451,7 @@
           <w:sz w:val="24"/>
           <w:lang w:val="es-MX"/>
         </w:rPr>
-        <w:t>los conciertos, ferias de artesanía, ferias de frutas, ferias de verduras, ferias de arte y eventos culturales, con la contenida en Facebook</w:t>
-      </w:r>
-      <w:r>
-        <w:rPr>
-          <w:rFonts w:ascii="Arial" w:hAnsi="Arial"/>
-          <w:sz w:val="24"/>
-          <w:lang w:val="es-MX"/>
-        </w:rPr>
-        <w:t>.</w:t>
+        <w:t>Diseñar e implementar un servicio web utilizando la arquitectura REST que disponga recursos con la información almacena de los distintos tipos de eventos admitidos (conciertos, ferias de artesanía, ferias de frutas, ferias de verduras, ferias de arte y eventos culturales), que permita, como servicio REST ser consumido por cualquier aplicación y sistema compatible.</w:t>
       </w:r>
     </w:p>
     <w:p>
@@ -2507,39 +2473,31 @@
           <w:sz w:val="24"/>
           <w:lang w:val="es-MX"/>
         </w:rPr>
-        <w:t xml:space="preserve">Diseñar e implementar un servicio web utilizando la arquitectura REST </w:t>
-      </w:r>
-      <w:r>
-        <w:rPr>
-          <w:rFonts w:ascii="Arial" w:hAnsi="Arial"/>
-          <w:sz w:val="24"/>
-          <w:lang w:val="es-MX"/>
-        </w:rPr>
-        <w:t>que disponga la información almacenada sobre los evento</w:t>
-      </w:r>
-      <w:r>
-        <w:rPr>
-          <w:rFonts w:ascii="Arial" w:hAnsi="Arial"/>
-          <w:sz w:val="24"/>
-          <w:lang w:val="es-MX"/>
-        </w:rPr>
-        <w:t xml:space="preserve">s sociales en espacios públicos y pueda ser consumido por cualquier </w:t>
-      </w:r>
-      <w:r>
-        <w:rPr>
-          <w:rFonts w:ascii="Arial" w:hAnsi="Arial"/>
-          <w:sz w:val="24"/>
-          <w:lang w:val="es-MX"/>
-        </w:rPr>
-        <w:t>aplicación y</w:t>
-      </w:r>
-      <w:r>
-        <w:rPr>
-          <w:rFonts w:ascii="Arial" w:hAnsi="Arial"/>
-          <w:sz w:val="24"/>
-          <w:lang w:val="es-MX"/>
-        </w:rPr>
-        <w:t xml:space="preserve"> sistema compatible.</w:t>
+        <w:t xml:space="preserve">Integrar la API proporcionada por Facebook </w:t>
+      </w:r>
+      <w:r>
+        <w:rPr>
+          <w:rFonts w:ascii="Arial" w:hAnsi="Arial"/>
+          <w:sz w:val="24"/>
+          <w:lang w:val="es-MX"/>
+        </w:rPr>
+        <w:t>con el servicio web a desarrollar</w:t>
+      </w:r>
+      <w:r>
+        <w:rPr>
+          <w:rFonts w:ascii="Arial" w:hAnsi="Arial"/>
+          <w:sz w:val="24"/>
+          <w:lang w:val="es-MX"/>
+        </w:rPr>
+        <w:t>,</w:t>
+      </w:r>
+      <w:r>
+        <w:rPr>
+          <w:rFonts w:ascii="Arial" w:hAnsi="Arial"/>
+          <w:sz w:val="24"/>
+          <w:lang w:val="es-MX"/>
+        </w:rPr>
+        <w:t xml:space="preserve"> para complementar la información de los eventos sociales.</w:t>
       </w:r>
     </w:p>
     <w:p>
@@ -2551,11 +2509,19 @@
         <w:jc w:val="both"/>
         <w:rPr>
           <w:rFonts w:ascii="Arial" w:hAnsi="Arial"/>
+          <w:sz w:val="24"/>
+          <w:lang w:val="es-MX"/>
+        </w:rPr>
+      </w:pPr>
+      <w:r>
+        <w:rPr>
+          <w:rFonts w:ascii="Arial" w:hAnsi="Arial"/>
           <w:strike/>
           <w:sz w:val="24"/>
           <w:lang w:val="es-MX"/>
         </w:rPr>
-      </w:pPr>
+        <w:t xml:space="preserve">Integrar los servicios web de Facebook para reunir y complementar información de </w:t>
+      </w:r>
       <w:r>
         <w:rPr>
           <w:rFonts w:ascii="Arial" w:hAnsi="Arial"/>
@@ -2563,52 +2529,15 @@
           <w:sz w:val="24"/>
           <w:lang w:val="es-MX"/>
         </w:rPr>
-        <w:t>Diseñar e implementar</w:t>
-      </w:r>
-      <w:r>
-        <w:rPr>
-          <w:rFonts w:ascii="Arial" w:hAnsi="Arial"/>
-          <w:strike/>
-          <w:sz w:val="24"/>
-          <w:lang w:val="es-MX"/>
-        </w:rPr>
-        <w:t xml:space="preserve"> un servicio web utilizando la arquitectura REST</w:t>
-      </w:r>
-      <w:r>
-        <w:rPr>
-          <w:rFonts w:ascii="Arial" w:hAnsi="Arial"/>
-          <w:strike/>
-          <w:sz w:val="24"/>
-          <w:lang w:val="es-MX"/>
-        </w:rPr>
-        <w:t xml:space="preserve"> </w:t>
-      </w:r>
-      <w:r>
-        <w:rPr>
-          <w:rFonts w:ascii="Arial" w:hAnsi="Arial"/>
-          <w:strike/>
-          <w:sz w:val="24"/>
-          <w:lang w:val="es-MX"/>
-        </w:rPr>
-        <w:t>que disponga recursos con la información almacena de los distintos tipos de eventos admitidos (</w:t>
-      </w:r>
-      <w:r>
-        <w:rPr>
-          <w:rFonts w:ascii="Arial" w:hAnsi="Arial"/>
-          <w:strike/>
-          <w:sz w:val="24"/>
-          <w:lang w:val="es-MX"/>
-        </w:rPr>
-        <w:t>conciertos, ferias de artesanía, ferias de frutas, ferias de verduras, ferias de arte y eventos culturales</w:t>
-      </w:r>
-      <w:r>
-        <w:rPr>
-          <w:rFonts w:ascii="Arial" w:hAnsi="Arial"/>
-          <w:strike/>
-          <w:sz w:val="24"/>
-          <w:lang w:val="es-MX"/>
-        </w:rPr>
-        <w:t>), que permita, como servicio REST ser consumido por cualquier aplicación y sistema compatible.</w:t>
+        <w:t>los conciertos, ferias de artesanía, ferias de frutas, ferias de verduras, ferias de arte y eventos culturales, con la contenida en Facebook</w:t>
+      </w:r>
+      <w:r>
+        <w:rPr>
+          <w:rFonts w:ascii="Arial" w:hAnsi="Arial"/>
+          <w:sz w:val="24"/>
+          <w:lang w:val="es-MX"/>
+        </w:rPr>
+        <w:t>.</w:t>
       </w:r>
     </w:p>
     <w:p>
@@ -2630,33 +2559,15 @@
           <w:sz w:val="24"/>
           <w:lang w:val="es-MX"/>
         </w:rPr>
-        <w:t xml:space="preserve">Diseñar e implementar una aplicación móvil </w:t>
-      </w:r>
-      <w:proofErr w:type="spellStart"/>
-      <w:r>
-        <w:rPr>
-          <w:rFonts w:ascii="Arial" w:hAnsi="Arial"/>
-          <w:sz w:val="24"/>
-          <w:lang w:val="es-MX"/>
-        </w:rPr>
-        <w:t>Andro</w:t>
-      </w:r>
-      <w:r>
-        <w:rPr>
-          <w:rFonts w:ascii="Arial" w:hAnsi="Arial"/>
-          <w:sz w:val="24"/>
-          <w:lang w:val="es-MX"/>
-        </w:rPr>
-        <w:t>id</w:t>
-      </w:r>
-      <w:proofErr w:type="spellEnd"/>
-      <w:r>
-        <w:rPr>
-          <w:rFonts w:ascii="Arial" w:hAnsi="Arial"/>
-          <w:sz w:val="24"/>
-          <w:lang w:val="es-MX"/>
-        </w:rPr>
-        <w:t xml:space="preserve"> que consuma el servicio web desarrollado, para mostrar</w:t>
+        <w:t>Diseñar e implementar una aplicación móvil Andro</w:t>
+      </w:r>
+      <w:r>
+        <w:rPr>
+          <w:rFonts w:ascii="Arial" w:hAnsi="Arial"/>
+          <w:sz w:val="24"/>
+          <w:lang w:val="es-MX"/>
+        </w:rPr>
+        <w:t>id que consuma el servicio web desarrollado, para mostrar</w:t>
       </w:r>
       <w:r>
         <w:rPr>
@@ -3466,8 +3377,6 @@
           <w:lang w:val="es-MX"/>
         </w:rPr>
       </w:pPr>
-      <w:bookmarkStart w:id="2" w:name="_GoBack"/>
-      <w:bookmarkEnd w:id="2"/>
       <w:r>
         <w:rPr>
           <w:rFonts w:ascii="Arial" w:hAnsi="Arial"/>
@@ -4106,6 +4015,7 @@
           <w:lang w:val="es-MX"/>
         </w:rPr>
       </w:pPr>
+      <w:bookmarkStart w:id="2" w:name="_GoBack"/>
       <w:r>
         <w:rPr>
           <w:rFonts w:ascii="Arial" w:hAnsi="Arial"/>
@@ -4115,6 +4025,7 @@
         <w:t>Este proceso de desarrollo incremental tiene varias ventajas:</w:t>
       </w:r>
     </w:p>
+    <w:bookmarkEnd w:id="2"/>
     <w:p>
       <w:pPr>
         <w:jc w:val="both"/>
@@ -5646,7 +5557,7 @@
                         </a:ln>
                         <a:extLst>
                           <a:ext uri="{909E8E84-426E-40dd-AFC4-6F175D3DCCD1}">
-                            <a14:hiddenFill xmlns:a14="http://schemas.microsoft.com/office/drawing/2010/main" xmlns:w="http://schemas.openxmlformats.org/wordprocessingml/2006/main" xmlns:w10="urn:schemas-microsoft-com:office:word" xmlns:v="urn:schemas-microsoft-com:vml" xmlns:o="urn:schemas-microsoft-com:office:office" xmlns:mv="urn:schemas-microsoft-com:mac:vml" xmlns:mo="http://schemas.microsoft.com/office/mac/office/2008/main" xmlns="">
+                            <a14:hiddenFill xmlns="" xmlns:mo="http://schemas.microsoft.com/office/mac/office/2008/main" xmlns:mv="urn:schemas-microsoft-com:mac:vml" xmlns:o="urn:schemas-microsoft-com:office:office" xmlns:v="urn:schemas-microsoft-com:vml" xmlns:w10="urn:schemas-microsoft-com:office:word" xmlns:w="http://schemas.openxmlformats.org/wordprocessingml/2006/main" xmlns:a14="http://schemas.microsoft.com/office/drawing/2010/main">
                               <a:solidFill>
                                 <a:srgbClr val="FFFFFF"/>
                               </a:solidFill>
@@ -5671,7 +5582,7 @@
           </mc:Choice>
           <mc:Fallback>
             <w:pict>
-              <v:rect w14:anchorId="2E35AF5C" id="Rectángulo 5" o:spid="_x0000_s1026" style="position:absolute;margin-left:-5.85pt;margin-top:9.5pt;width:439.2pt;height:5in;z-index:251664384;visibility:visible;mso-wrap-style:square;mso-width-percent:0;mso-height-percent:0;mso-wrap-distance-left:9pt;mso-wrap-distance-top:0;mso-wrap-distance-right:9pt;mso-wrap-distance-bottom:0;mso-position-horizontal:absolute;mso-position-horizontal-relative:text;mso-position-vertical:absolute;mso-position-vertical-relative:text;mso-width-percent:0;mso-height-percent:0;mso-width-relative:page;mso-height-relative:page;v-text-anchor:middle" o:gfxdata="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" filled="f" strokeweight=".26mm"/>
+              <v:rect w14:anchorId="612127A0" id="Rectángulo 5" o:spid="_x0000_s1026" style="position:absolute;margin-left:-5.85pt;margin-top:9.5pt;width:439.2pt;height:5in;z-index:251664384;visibility:visible;mso-wrap-style:square;mso-width-percent:0;mso-height-percent:0;mso-wrap-distance-left:9pt;mso-wrap-distance-top:0;mso-wrap-distance-right:9pt;mso-wrap-distance-bottom:0;mso-position-horizontal:absolute;mso-position-horizontal-relative:text;mso-position-vertical:absolute;mso-position-vertical-relative:text;mso-width-percent:0;mso-height-percent:0;mso-width-relative:page;mso-height-relative:page;v-text-anchor:middle" o:gfxdata="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" filled="f" strokeweight=".26mm"/>
             </w:pict>
           </mc:Fallback>
         </mc:AlternateContent>
@@ -5784,7 +5695,7 @@
                         </a:ln>
                         <a:extLst>
                           <a:ext uri="{909E8E84-426E-40dd-AFC4-6F175D3DCCD1}">
-                            <a14:hiddenFill xmlns:a14="http://schemas.microsoft.com/office/drawing/2010/main" xmlns:w="http://schemas.openxmlformats.org/wordprocessingml/2006/main" xmlns:w10="urn:schemas-microsoft-com:office:word" xmlns:v="urn:schemas-microsoft-com:vml" xmlns:o="urn:schemas-microsoft-com:office:office" xmlns:mv="urn:schemas-microsoft-com:mac:vml" xmlns:mo="http://schemas.microsoft.com/office/mac/office/2008/main" xmlns="">
+                            <a14:hiddenFill xmlns="" xmlns:mo="http://schemas.microsoft.com/office/mac/office/2008/main" xmlns:mv="urn:schemas-microsoft-com:mac:vml" xmlns:o="urn:schemas-microsoft-com:office:office" xmlns:v="urn:schemas-microsoft-com:vml" xmlns:w10="urn:schemas-microsoft-com:office:word" xmlns:w="http://schemas.openxmlformats.org/wordprocessingml/2006/main" xmlns:a14="http://schemas.microsoft.com/office/drawing/2010/main">
                               <a:noFill/>
                             </a14:hiddenFill>
                           </a:ext>
@@ -5805,7 +5716,7 @@
           </mc:Choice>
           <mc:Fallback>
             <w:pict>
-              <v:line w14:anchorId="404EC84D" id="Conector recto 4" o:spid="_x0000_s1026" style="position:absolute;z-index:251663360;visibility:visible;mso-wrap-style:square;mso-width-percent:0;mso-height-percent:0;mso-wrap-distance-left:9pt;mso-wrap-distance-top:0;mso-wrap-distance-right:9pt;mso-wrap-distance-bottom:0;mso-position-horizontal:absolute;mso-position-horizontal-relative:text;mso-position-vertical:absolute;mso-position-vertical-relative:text;mso-width-percent:0;mso-height-percent:0;mso-width-relative:page;mso-height-relative:page" from="-5.85pt,10.7pt" to="433.35pt,10.7pt" o:gfxdata="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" strokeweight=".26mm">
+              <v:line w14:anchorId="5ADCBEFE" id="Conector recto 4" o:spid="_x0000_s1026" style="position:absolute;z-index:251663360;visibility:visible;mso-wrap-style:square;mso-width-percent:0;mso-height-percent:0;mso-wrap-distance-left:9pt;mso-wrap-distance-top:0;mso-wrap-distance-right:9pt;mso-wrap-distance-bottom:0;mso-position-horizontal:absolute;mso-position-horizontal-relative:text;mso-position-vertical:absolute;mso-position-vertical-relative:text;mso-width-percent:0;mso-height-percent:0;mso-width-relative:page;mso-height-relative:page" from="-5.85pt,10.7pt" to="433.35pt,10.7pt" o:gfxdata="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" strokeweight=".26mm">
                 <v:stroke joinstyle="miter"/>
               </v:line>
             </w:pict>
@@ -5935,7 +5846,7 @@
           </mc:Choice>
           <mc:Fallback>
             <w:pict>
-              <v:rect w14:anchorId="6F6ECEF0" id="Rectángulo 3" o:spid="_x0000_s1026" style="position:absolute;margin-left:123.75pt;margin-top:5.9pt;width:28.8pt;height:21.6pt;z-index:251659264;visibility:visible;mso-wrap-style:square;mso-width-percent:0;mso-height-percent:0;mso-wrap-distance-left:9pt;mso-wrap-distance-top:0;mso-wrap-distance-right:9pt;mso-wrap-distance-bottom:0;mso-position-horizontal:absolute;mso-position-horizontal-relative:text;mso-position-vertical:absolute;mso-position-vertical-relative:text;mso-width-percent:0;mso-height-percent:0;mso-width-relative:page;mso-height-relative:page;v-text-anchor:middle" o:gfxdata="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" strokeweight=".26mm"/>
+              <v:rect w14:anchorId="7BDDAFD7" id="Rectángulo 3" o:spid="_x0000_s1026" style="position:absolute;margin-left:123.75pt;margin-top:5.9pt;width:28.8pt;height:21.6pt;z-index:251659264;visibility:visible;mso-wrap-style:square;mso-width-percent:0;mso-height-percent:0;mso-wrap-distance-left:9pt;mso-wrap-distance-top:0;mso-wrap-distance-right:9pt;mso-wrap-distance-bottom:0;mso-position-horizontal:absolute;mso-position-horizontal-relative:text;mso-position-vertical:absolute;mso-position-vertical-relative:text;mso-width-percent:0;mso-height-percent:0;mso-width-relative:page;mso-height-relative:page;v-text-anchor:middle" o:gfxdata="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" strokeweight=".26mm"/>
             </w:pict>
           </mc:Fallback>
         </mc:AlternateContent>
@@ -6006,7 +5917,7 @@
           </mc:Choice>
           <mc:Fallback>
             <w:pict>
-              <v:rect w14:anchorId="5EFC96D1" id="Rectángulo 2" o:spid="_x0000_s1026" style="position:absolute;margin-left:346.95pt;margin-top:5.9pt;width:28.8pt;height:21.6pt;z-index:251660288;visibility:visible;mso-wrap-style:square;mso-width-percent:0;mso-height-percent:0;mso-wrap-distance-left:9pt;mso-wrap-distance-top:0;mso-wrap-distance-right:9pt;mso-wrap-distance-bottom:0;mso-position-horizontal:absolute;mso-position-horizontal-relative:text;mso-position-vertical:absolute;mso-position-vertical-relative:text;mso-width-percent:0;mso-height-percent:0;mso-width-relative:page;mso-height-relative:page;v-text-anchor:middle" o:gfxdata="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" strokeweight=".26mm"/>
+              <v:rect w14:anchorId="0DCE33A9" id="Rectángulo 2" o:spid="_x0000_s1026" style="position:absolute;margin-left:346.95pt;margin-top:5.9pt;width:28.8pt;height:21.6pt;z-index:251660288;visibility:visible;mso-wrap-style:square;mso-width-percent:0;mso-height-percent:0;mso-wrap-distance-left:9pt;mso-wrap-distance-top:0;mso-wrap-distance-right:9pt;mso-wrap-distance-bottom:0;mso-position-horizontal:absolute;mso-position-horizontal-relative:text;mso-position-vertical:absolute;mso-position-vertical-relative:text;mso-width-percent:0;mso-height-percent:0;mso-width-relative:page;mso-height-relative:page;v-text-anchor:middle" o:gfxdata="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" strokeweight=".26mm"/>
             </w:pict>
           </mc:Fallback>
         </mc:AlternateContent>
@@ -6568,7 +6479,7 @@
 </file>
 
 <file path=word/comments.xml><?xml version="1.0" encoding="utf-8"?>
-<w:comments xmlns:wpc="http://schemas.microsoft.com/office/word/2010/wordprocessingCanvas" xmlns:mc="http://schemas.openxmlformats.org/markup-compatibility/2006" xmlns:o="urn:schemas-microsoft-com:office:office" xmlns:r="http://schemas.openxmlformats.org/officeDocument/2006/relationships" xmlns:m="http://schemas.openxmlformats.org/officeDocument/2006/math" xmlns:v="urn:schemas-microsoft-com:vml" xmlns:wp14="http://schemas.microsoft.com/office/word/2010/wordprocessingDrawing" xmlns:wp="http://schemas.openxmlformats.org/drawingml/2006/wordprocessingDrawing" xmlns:w10="urn:schemas-microsoft-com:office:word" xmlns:w="http://schemas.openxmlformats.org/wordprocessingml/2006/main" xmlns:w14="http://schemas.microsoft.com/office/word/2010/wordml" xmlns:w15="http://schemas.microsoft.com/office/word/2012/wordml" xmlns:wpg="http://schemas.microsoft.com/office/word/2010/wordprocessingGroup" xmlns:wpi="http://schemas.microsoft.com/office/word/2010/wordprocessingInk" xmlns:wne="http://schemas.microsoft.com/office/word/2006/wordml" xmlns:wps="http://schemas.microsoft.com/office/word/2010/wordprocessingShape" mc:Ignorable="w14 w15 wp14">
+<w:comments xmlns:wpc="http://schemas.microsoft.com/office/word/2010/wordprocessingCanvas" xmlns:cx="http://schemas.microsoft.com/office/drawing/2014/chartex" xmlns:mc="http://schemas.openxmlformats.org/markup-compatibility/2006" xmlns:o="urn:schemas-microsoft-com:office:office" xmlns:r="http://schemas.openxmlformats.org/officeDocument/2006/relationships" xmlns:m="http://schemas.openxmlformats.org/officeDocument/2006/math" xmlns:v="urn:schemas-microsoft-com:vml" xmlns:wp14="http://schemas.microsoft.com/office/word/2010/wordprocessingDrawing" xmlns:wp="http://schemas.openxmlformats.org/drawingml/2006/wordprocessingDrawing" xmlns:w10="urn:schemas-microsoft-com:office:word" xmlns:w="http://schemas.openxmlformats.org/wordprocessingml/2006/main" xmlns:w14="http://schemas.microsoft.com/office/word/2010/wordml" xmlns:w15="http://schemas.microsoft.com/office/word/2012/wordml" xmlns:w16se="http://schemas.microsoft.com/office/word/2015/wordml/symex" xmlns:wpg="http://schemas.microsoft.com/office/word/2010/wordprocessingGroup" xmlns:wpi="http://schemas.microsoft.com/office/word/2010/wordprocessingInk" xmlns:wne="http://schemas.microsoft.com/office/word/2006/wordml" xmlns:wps="http://schemas.microsoft.com/office/word/2010/wordprocessingShape" mc:Ignorable="w14 w15 w16se wp14">
   <w:comment w:id="0" w:author="Angelica Caro" w:date="2017-03-30T09:49:00Z" w:initials="AC">
     <w:p>
       <w:pPr>
@@ -6633,15 +6544,15 @@
 </file>
 
 <file path=word/commentsExtended.xml><?xml version="1.0" encoding="utf-8"?>
-<w15:commentsEx xmlns:wpc="http://schemas.microsoft.com/office/word/2010/wordprocessingCanvas" xmlns:mc="http://schemas.openxmlformats.org/markup-compatibility/2006" xmlns:o="urn:schemas-microsoft-com:office:office" xmlns:r="http://schemas.openxmlformats.org/officeDocument/2006/relationships" xmlns:m="http://schemas.openxmlformats.org/officeDocument/2006/math" xmlns:v="urn:schemas-microsoft-com:vml" xmlns:wp14="http://schemas.microsoft.com/office/word/2010/wordprocessingDrawing" xmlns:wp="http://schemas.openxmlformats.org/drawingml/2006/wordprocessingDrawing" xmlns:w10="urn:schemas-microsoft-com:office:word" xmlns:w="http://schemas.openxmlformats.org/wordprocessingml/2006/main" xmlns:w14="http://schemas.microsoft.com/office/word/2010/wordml" xmlns:w15="http://schemas.microsoft.com/office/word/2012/wordml" xmlns:wpg="http://schemas.microsoft.com/office/word/2010/wordprocessingGroup" xmlns:wpi="http://schemas.microsoft.com/office/word/2010/wordprocessingInk" xmlns:wne="http://schemas.microsoft.com/office/word/2006/wordml" xmlns:wps="http://schemas.microsoft.com/office/word/2010/wordprocessingShape" mc:Ignorable="w14 w15 wp14">
+<w15:commentsEx xmlns:wpc="http://schemas.microsoft.com/office/word/2010/wordprocessingCanvas" xmlns:cx="http://schemas.microsoft.com/office/drawing/2014/chartex" xmlns:mc="http://schemas.openxmlformats.org/markup-compatibility/2006" xmlns:o="urn:schemas-microsoft-com:office:office" xmlns:r="http://schemas.openxmlformats.org/officeDocument/2006/relationships" xmlns:m="http://schemas.openxmlformats.org/officeDocument/2006/math" xmlns:v="urn:schemas-microsoft-com:vml" xmlns:wp14="http://schemas.microsoft.com/office/word/2010/wordprocessingDrawing" xmlns:wp="http://schemas.openxmlformats.org/drawingml/2006/wordprocessingDrawing" xmlns:w10="urn:schemas-microsoft-com:office:word" xmlns:w="http://schemas.openxmlformats.org/wordprocessingml/2006/main" xmlns:w14="http://schemas.microsoft.com/office/word/2010/wordml" xmlns:w15="http://schemas.microsoft.com/office/word/2012/wordml" xmlns:w16se="http://schemas.microsoft.com/office/word/2015/wordml/symex" xmlns:wpg="http://schemas.microsoft.com/office/word/2010/wordprocessingGroup" xmlns:wpi="http://schemas.microsoft.com/office/word/2010/wordprocessingInk" xmlns:wne="http://schemas.microsoft.com/office/word/2006/wordml" xmlns:wps="http://schemas.microsoft.com/office/word/2010/wordprocessingShape" mc:Ignorable="w14 w15 w16se wp14">
   <w15:commentEx w15:paraId="33295043" w15:done="0"/>
   <w15:commentEx w15:paraId="7FB55F6D" w15:done="0"/>
 </w15:commentsEx>
 </file>
 
 <file path=word/numbering.xml><?xml version="1.0" encoding="utf-8"?>
-<w:numbering xmlns:wpc="http://schemas.microsoft.com/office/word/2010/wordprocessingCanvas" xmlns:mc="http://schemas.openxmlformats.org/markup-compatibility/2006" xmlns:o="urn:schemas-microsoft-com:office:office" xmlns:r="http://schemas.openxmlformats.org/officeDocument/2006/relationships" xmlns:m="http://schemas.openxmlformats.org/officeDocument/2006/math" xmlns:v="urn:schemas-microsoft-com:vml" xmlns:wp14="http://schemas.microsoft.com/office/word/2010/wordprocessingDrawing" xmlns:wp="http://schemas.openxmlformats.org/drawingml/2006/wordprocessingDrawing" xmlns:w10="urn:schemas-microsoft-com:office:word" xmlns:w="http://schemas.openxmlformats.org/wordprocessingml/2006/main" xmlns:w14="http://schemas.microsoft.com/office/word/2010/wordml" xmlns:w15="http://schemas.microsoft.com/office/word/2012/wordml" xmlns:wpg="http://schemas.microsoft.com/office/word/2010/wordprocessingGroup" xmlns:wpi="http://schemas.microsoft.com/office/word/2010/wordprocessingInk" xmlns:wne="http://schemas.microsoft.com/office/word/2006/wordml" xmlns:wps="http://schemas.microsoft.com/office/word/2010/wordprocessingShape" mc:Ignorable="w14 w15 wp14">
-  <w:abstractNum w:abstractNumId="0">
+<w:numbering xmlns:wpc="http://schemas.microsoft.com/office/word/2010/wordprocessingCanvas" xmlns:cx="http://schemas.microsoft.com/office/drawing/2014/chartex" xmlns:mc="http://schemas.openxmlformats.org/markup-compatibility/2006" xmlns:o="urn:schemas-microsoft-com:office:office" xmlns:r="http://schemas.openxmlformats.org/officeDocument/2006/relationships" xmlns:m="http://schemas.openxmlformats.org/officeDocument/2006/math" xmlns:v="urn:schemas-microsoft-com:vml" xmlns:wp14="http://schemas.microsoft.com/office/word/2010/wordprocessingDrawing" xmlns:wp="http://schemas.openxmlformats.org/drawingml/2006/wordprocessingDrawing" xmlns:w10="urn:schemas-microsoft-com:office:word" xmlns:w="http://schemas.openxmlformats.org/wordprocessingml/2006/main" xmlns:w14="http://schemas.microsoft.com/office/word/2010/wordml" xmlns:w15="http://schemas.microsoft.com/office/word/2012/wordml" xmlns:w16se="http://schemas.microsoft.com/office/word/2015/wordml/symex" xmlns:wpg="http://schemas.microsoft.com/office/word/2010/wordprocessingGroup" xmlns:wpi="http://schemas.microsoft.com/office/word/2010/wordprocessingInk" xmlns:wne="http://schemas.microsoft.com/office/word/2006/wordml" xmlns:wps="http://schemas.microsoft.com/office/word/2010/wordprocessingShape" mc:Ignorable="w14 w15 w16se wp14">
+  <w:abstractNum w:abstractNumId="0" w15:restartNumberingAfterBreak="0">
     <w:nsid w:val="00000001"/>
     <w:multiLevelType w:val="multilevel"/>
     <w:tmpl w:val="00000001"/>
@@ -6765,7 +6676,7 @@
       </w:pPr>
     </w:lvl>
   </w:abstractNum>
-  <w:abstractNum w:abstractNumId="1">
+  <w:abstractNum w:abstractNumId="1" w15:restartNumberingAfterBreak="0">
     <w:nsid w:val="19FA4269"/>
     <w:multiLevelType w:val="hybridMultilevel"/>
     <w:tmpl w:val="F768FBBA"/>
@@ -6851,7 +6762,7 @@
       </w:pPr>
     </w:lvl>
   </w:abstractNum>
-  <w:abstractNum w:abstractNumId="2">
+  <w:abstractNum w:abstractNumId="2" w15:restartNumberingAfterBreak="0">
     <w:nsid w:val="3F5565C1"/>
     <w:multiLevelType w:val="hybridMultilevel"/>
     <w:tmpl w:val="F4085E96"/>
@@ -6964,7 +6875,7 @@
       </w:rPr>
     </w:lvl>
   </w:abstractNum>
-  <w:abstractNum w:abstractNumId="3">
+  <w:abstractNum w:abstractNumId="3" w15:restartNumberingAfterBreak="0">
     <w:nsid w:val="53CD1EED"/>
     <w:multiLevelType w:val="hybridMultilevel"/>
     <w:tmpl w:val="352AE6A6"/>
@@ -7121,7 +7032,7 @@
 </file>
 
 <file path=word/styles.xml><?xml version="1.0" encoding="utf-8"?>
-<w:styles xmlns:mc="http://schemas.openxmlformats.org/markup-compatibility/2006" xmlns:r="http://schemas.openxmlformats.org/officeDocument/2006/relationships" xmlns:w="http://schemas.openxmlformats.org/wordprocessingml/2006/main" xmlns:w14="http://schemas.microsoft.com/office/word/2010/wordml" xmlns:w15="http://schemas.microsoft.com/office/word/2012/wordml" mc:Ignorable="w14 w15">
+<w:styles xmlns:mc="http://schemas.openxmlformats.org/markup-compatibility/2006" xmlns:r="http://schemas.openxmlformats.org/officeDocument/2006/relationships" xmlns:w="http://schemas.openxmlformats.org/wordprocessingml/2006/main" xmlns:w14="http://schemas.microsoft.com/office/word/2010/wordml" xmlns:w15="http://schemas.microsoft.com/office/word/2012/wordml" xmlns:w16se="http://schemas.microsoft.com/office/word/2015/wordml/symex" mc:Ignorable="w14 w15 w16se">
   <w:docDefaults>
     <w:rPrDefault>
       <w:rPr>
@@ -8051,7 +7962,7 @@
 </file>
 
 <file path=customXml/itemProps1.xml><?xml version="1.0" encoding="utf-8"?>
-<ds:datastoreItem xmlns:ds="http://schemas.openxmlformats.org/officeDocument/2006/customXml" ds:itemID="{DBF97689-613F-44CF-A2A4-451EDC16AFBA}">
+<ds:datastoreItem xmlns:ds="http://schemas.openxmlformats.org/officeDocument/2006/customXml" ds:itemID="{A777BD84-686D-4591-9F8E-B0EEF1D6CF99}">
   <ds:schemaRefs>
     <ds:schemaRef ds:uri="http://schemas.openxmlformats.org/officeDocument/2006/bibliography"/>
   </ds:schemaRefs>

</xml_diff>